<commit_message>
Build 2: Add entity: Category, Manufacturer, Product, User
</commit_message>
<xml_diff>
--- a/Bereginya/docs/Objective.docx
+++ b/Bereginya/docs/Objective.docx
@@ -580,6 +580,30 @@
         </w:rPr>
         <w:t>Пользователи</w:t>
       </w:r>
+      <w:r>
+        <w:rPr>
+          <w:lang w:val="en-US"/>
+        </w:rPr>
+        <w:t xml:space="preserve"> (</w:t>
+      </w:r>
+      <w:r>
+        <w:rPr>
+          <w:lang w:val="ru-RU"/>
+        </w:rPr>
+        <w:t>клиент или администратор</w:t>
+      </w:r>
+      <w:r>
+        <w:rPr>
+          <w:lang w:val="en-US"/>
+        </w:rPr>
+        <w:t>)</w:t>
+      </w:r>
+      <w:r>
+        <w:rPr>
+          <w:lang w:val="ru-RU"/>
+        </w:rPr>
+        <w:t>.</w:t>
+      </w:r>
     </w:p>
     <w:p>
       <w:pPr>
@@ -622,7 +646,6 @@
           <w:noProof/>
           <w:lang w:eastAsia="uk-UA"/>
         </w:rPr>
-        <w:lastRenderedPageBreak/>
         <w:drawing>
           <wp:inline distT="0" distB="0" distL="0" distR="0" wp14:anchorId="2FEFBF3A" wp14:editId="720E307A">
             <wp:extent cx="6120765" cy="2057849"/>
@@ -659,8 +682,6 @@
           </wp:inline>
         </w:drawing>
       </w:r>
-      <w:bookmarkStart w:id="0" w:name="_GoBack"/>
-      <w:bookmarkEnd w:id="0"/>
     </w:p>
     <w:p>
       <w:pPr>

</xml_diff>

<commit_message>
Build 10: 1) Expand Objective 2) Expand class Basket and add method CloneDate 3) Add entity Order 4) Add new methods for entity 5) Remove package Util 6) Add Apache IO library
</commit_message>
<xml_diff>
--- a/Bereginya/docs/Objective.docx
+++ b/Bereginya/docs/Objective.docx
@@ -65,6 +65,7 @@
     </w:p>
     <w:p>
       <w:pPr>
+        <w:ind w:firstLine="708"/>
         <w:jc w:val="both"/>
         <w:rPr>
           <w:lang w:val="ru-RU"/>
@@ -167,6 +168,7 @@
     </w:p>
     <w:p>
       <w:pPr>
+        <w:ind w:firstLine="708"/>
         <w:jc w:val="both"/>
         <w:rPr>
           <w:lang w:val="ru-RU"/>
@@ -178,67 +180,162 @@
         </w:rPr>
         <w:t>Товар будет разбит по двум признакам – по производителю и по категориям (Органическая косметика, косметика для будущих мам, товары для детей и их родителей).</w:t>
       </w:r>
-    </w:p>
-    <w:p>
-      <w:pPr>
-        <w:jc w:val="both"/>
-        <w:rPr>
-          <w:lang w:val="ru-RU"/>
-        </w:rPr>
-      </w:pPr>
-      <w:r>
-        <w:rPr>
-          <w:lang w:val="ru-RU"/>
-        </w:rPr>
-        <w:t xml:space="preserve">При заказе пользователю будет предложено ввести действующий </w:t>
-      </w:r>
-      <w:r>
-        <w:rPr>
-          <w:lang w:val="ru-RU"/>
-        </w:rPr>
-        <w:t xml:space="preserve">аккаунт </w:t>
-      </w:r>
-      <w:r>
-        <w:rPr>
-          <w:lang w:val="ru-RU"/>
-        </w:rPr>
-        <w:t>(при наличии)</w:t>
-      </w:r>
-      <w:r>
-        <w:rPr>
-          <w:lang w:val="ru-RU"/>
-        </w:rPr>
-        <w:t xml:space="preserve"> или </w:t>
-      </w:r>
-      <w:r>
-        <w:rPr>
-          <w:lang w:val="ru-RU"/>
-        </w:rPr>
-        <w:t xml:space="preserve">создать </w:t>
-      </w:r>
-      <w:r>
-        <w:rPr>
-          <w:lang w:val="ru-RU"/>
-        </w:rPr>
-        <w:t>новый, который будет содержать имя пользователя, электронный адрес, номер контактного телефона, дата рождения, пол, логин и пароль.</w:t>
-      </w:r>
-    </w:p>
-    <w:p>
-      <w:pPr>
-        <w:jc w:val="both"/>
-        <w:rPr>
-          <w:lang w:val="ru-RU"/>
-        </w:rPr>
-      </w:pPr>
-      <w:r>
-        <w:rPr>
-          <w:lang w:val="ru-RU"/>
-        </w:rPr>
-        <w:t xml:space="preserve">Предполагается </w:t>
+      <w:r>
+        <w:rPr>
+          <w:lang w:val="ru-RU"/>
+        </w:rPr>
+        <w:t xml:space="preserve">  </w:t>
+      </w:r>
+      <w:r>
+        <w:rPr>
+          <w:lang w:val="ru-RU"/>
+        </w:rPr>
+        <w:t>Каждый товар должен содержать описание,  информацию о производителе, цену, фото лицевой стороны, наличие и количество на складе.</w:t>
+      </w:r>
+    </w:p>
+    <w:p>
+      <w:pPr>
+        <w:ind w:firstLine="405"/>
+        <w:jc w:val="both"/>
+        <w:rPr>
+          <w:lang w:val="ru-RU"/>
+        </w:rPr>
+      </w:pPr>
+      <w:r>
+        <w:rPr>
+          <w:lang w:val="ru-RU"/>
+        </w:rPr>
+        <w:t>При работе с каталогом продуктов предполагается возможность просмотра списка товаров конкретного производителя или списка товаров согласно критериям.</w:t>
+      </w:r>
+    </w:p>
+    <w:p>
+      <w:pPr>
+        <w:ind w:firstLine="405"/>
+        <w:jc w:val="both"/>
+        <w:rPr>
+          <w:lang w:val="ru-RU"/>
+        </w:rPr>
+      </w:pPr>
+      <w:r>
+        <w:rPr>
+          <w:lang w:val="ru-RU"/>
+        </w:rPr>
+        <w:t xml:space="preserve">При просмотре каталога рядом с каждым товаром должна </w:t>
+      </w:r>
+      <w:proofErr w:type="gramStart"/>
+      <w:r>
+        <w:rPr>
+          <w:lang w:val="ru-RU"/>
+        </w:rPr>
+        <w:t>находится</w:t>
+      </w:r>
+      <w:proofErr w:type="gramEnd"/>
+      <w:r>
+        <w:rPr>
+          <w:lang w:val="ru-RU"/>
+        </w:rPr>
+        <w:t xml:space="preserve"> кнопка </w:t>
+      </w:r>
+      <w:r>
+        <w:rPr>
+          <w:b/>
+          <w:lang w:val="ru-RU"/>
+        </w:rPr>
+        <w:t>«Добавить в корзину»</w:t>
+      </w:r>
+      <w:r>
+        <w:rPr>
+          <w:lang w:val="ru-RU"/>
+        </w:rPr>
+        <w:t xml:space="preserve"> если товар находится на складе или </w:t>
+      </w:r>
+      <w:r>
+        <w:rPr>
+          <w:b/>
+          <w:lang w:val="ru-RU"/>
+        </w:rPr>
+        <w:t>«Добавить в желаемое»</w:t>
+      </w:r>
+      <w:r>
+        <w:rPr>
+          <w:lang w:val="ru-RU"/>
+        </w:rPr>
+        <w:t xml:space="preserve"> если товар на складе отсутствует. </w:t>
+      </w:r>
+      <w:r>
+        <w:rPr>
+          <w:lang w:val="ru-RU"/>
+        </w:rPr>
+        <w:t xml:space="preserve">При этом не требуется предварительной регистрации. Товары в корзине, можно добавлять, удалять или редактировать их количество.  </w:t>
+      </w:r>
+    </w:p>
+    <w:p>
+      <w:pPr>
+        <w:ind w:firstLine="405"/>
+        <w:jc w:val="both"/>
+        <w:rPr>
+          <w:lang w:val="ru-RU"/>
+        </w:rPr>
+      </w:pPr>
+      <w:r>
+        <w:rPr>
+          <w:lang w:val="ru-RU"/>
+        </w:rPr>
+        <w:t xml:space="preserve">Перед тем как оформить заказ, покупатель должен авторизоваться (если уже владеет действующим аккаунтом) или зарегистрироваться, то есть заполнить форму с личной информацией, которая будет содержать ФИО, логин, пароль, пол, дата рождения, </w:t>
       </w:r>
       <w:r>
         <w:rPr>
           <w:lang w:val="en-US"/>
+        </w:rPr>
+        <w:t>e</w:t>
+      </w:r>
+      <w:r>
+        <w:rPr>
+          <w:lang w:val="ru-RU"/>
+        </w:rPr>
+        <w:t>-</w:t>
+      </w:r>
+      <w:r>
+        <w:rPr>
+          <w:lang w:val="en-US"/>
+        </w:rPr>
+        <w:t>mail</w:t>
+      </w:r>
+      <w:r>
+        <w:rPr>
+          <w:lang w:val="ru-RU"/>
+        </w:rPr>
+        <w:t xml:space="preserve"> и номер контактного телефона (по желанию).</w:t>
+      </w:r>
+      <w:r>
+        <w:rPr>
+          <w:lang w:val="ru-RU"/>
+        </w:rPr>
+        <w:t xml:space="preserve"> Предполагается, что логины являются уникальными.  После регистрации или авторизации пользователю будет предложено еще раз просмотреть весь список товаров и подтвердить заказ. При этом корзина должна очищаться.</w:t>
+      </w:r>
+    </w:p>
+    <w:p>
+      <w:pPr>
+        <w:jc w:val="both"/>
+        <w:rPr>
+          <w:lang w:val="ru-RU"/>
+        </w:rPr>
+      </w:pPr>
+      <w:r>
+        <w:rPr>
+          <w:lang w:val="ru-RU"/>
+        </w:rPr>
+        <w:t>Таким образом, п</w:t>
+      </w:r>
+      <w:r>
+        <w:rPr>
+          <w:lang w:val="ru-RU"/>
+        </w:rPr>
+        <w:t xml:space="preserve">редполагается </w:t>
+      </w:r>
+      <w:r>
+        <w:rPr>
+          <w:lang w:val="ru-RU"/>
         </w:rPr>
         <w:t>2</w:t>
       </w:r>
@@ -283,31 +380,27 @@
         <w:rPr>
           <w:lang w:val="en-US"/>
         </w:rPr>
-        <w:t>ROLE</w:t>
-      </w:r>
-      <w:r>
-        <w:rPr>
-          <w:lang w:val="ru-RU"/>
-        </w:rPr>
-        <w:t>_</w:t>
-      </w:r>
-      <w:r>
-        <w:rPr>
-          <w:lang w:val="en-US"/>
-        </w:rPr>
         <w:t>ADMIN</w:t>
       </w:r>
       <w:r>
         <w:rPr>
           <w:lang w:val="ru-RU"/>
         </w:rPr>
-        <w:t>)</w:t>
-      </w:r>
-      <w:r>
-        <w:rPr>
-          <w:lang w:val="ru-RU"/>
-        </w:rPr>
-        <w:t>. Позволит добавлять, удалять или редактировать значения объектов, следить за наличием товара на складе и добавлять новый. Выкладывать свежие новости о «жизни» магазина, вести учет пользователей и предлагать выгодные акции по некоторым критериям для клиентов.</w:t>
+        <w:t xml:space="preserve">). Позволит добавлять, удалять или редактировать значения объектов, следить за наличием товара на складе и добавлять </w:t>
+      </w:r>
+      <w:proofErr w:type="gramStart"/>
+      <w:r>
+        <w:rPr>
+          <w:lang w:val="ru-RU"/>
+        </w:rPr>
+        <w:t>новый</w:t>
+      </w:r>
+      <w:proofErr w:type="gramEnd"/>
+      <w:r>
+        <w:rPr>
+          <w:lang w:val="ru-RU"/>
+        </w:rPr>
+        <w:t>. Выкладывать свежие новости о «жизни» магазина, вести учет пользователей и предлагать выгодные акции по некоторым критериям для клиентов.</w:t>
       </w:r>
     </w:p>
     <w:p>
@@ -344,31 +437,13 @@
         <w:rPr>
           <w:lang w:val="en-US"/>
         </w:rPr>
-        <w:t>ROLE</w:t>
-      </w:r>
-      <w:r>
-        <w:rPr>
-          <w:lang w:val="ru-RU"/>
-        </w:rPr>
-        <w:t>_</w:t>
-      </w:r>
-      <w:r>
-        <w:rPr>
-          <w:lang w:val="en-US"/>
-        </w:rPr>
         <w:t>SHOPPER</w:t>
       </w:r>
       <w:r>
         <w:rPr>
           <w:lang w:val="ru-RU"/>
         </w:rPr>
-        <w:t>)</w:t>
-      </w:r>
-      <w:r>
-        <w:rPr>
-          <w:lang w:val="ru-RU"/>
-        </w:rPr>
-        <w:t xml:space="preserve">. Позволить просматривать информацию о товаре, наличие на складе, а также осуществлять заказ или </w:t>
+        <w:t xml:space="preserve">). Позволить просматривать информацию о товаре, наличие на складе, а также осуществлять заказ или </w:t>
       </w:r>
       <w:proofErr w:type="spellStart"/>
       <w:r>
@@ -387,71 +462,12 @@
     </w:p>
     <w:p>
       <w:pPr>
-        <w:jc w:val="both"/>
-        <w:rPr>
-          <w:lang w:val="ru-RU"/>
-        </w:rPr>
-      </w:pPr>
-      <w:r>
-        <w:rPr>
-          <w:lang w:val="ru-RU"/>
-        </w:rPr>
-        <w:t>При работе с каталогом продуктов предполагается возможность просмотра списка товаров конкретного производителя или списка товаров согласно критериям.</w:t>
-      </w:r>
-    </w:p>
-    <w:p>
-      <w:pPr>
-        <w:jc w:val="both"/>
-        <w:rPr>
-          <w:lang w:val="ru-RU"/>
-        </w:rPr>
-      </w:pPr>
-      <w:r>
-        <w:rPr>
-          <w:lang w:val="ru-RU"/>
-        </w:rPr>
-        <w:t xml:space="preserve">При просмотре каталога рядом с каждым товаром должна </w:t>
-      </w:r>
-      <w:proofErr w:type="gramStart"/>
-      <w:r>
-        <w:rPr>
-          <w:lang w:val="ru-RU"/>
-        </w:rPr>
-        <w:t>находится</w:t>
-      </w:r>
-      <w:proofErr w:type="gramEnd"/>
-      <w:r>
-        <w:rPr>
-          <w:lang w:val="ru-RU"/>
-        </w:rPr>
-        <w:t xml:space="preserve"> кнопка </w:t>
-      </w:r>
-      <w:r>
-        <w:rPr>
-          <w:b/>
-          <w:lang w:val="ru-RU"/>
-        </w:rPr>
-        <w:t>«Добавить в корзину»</w:t>
-      </w:r>
-      <w:r>
-        <w:rPr>
-          <w:lang w:val="ru-RU"/>
-        </w:rPr>
-        <w:t xml:space="preserve"> если товар находится на складе или </w:t>
-      </w:r>
-      <w:r>
-        <w:rPr>
-          <w:b/>
-          <w:lang w:val="ru-RU"/>
-        </w:rPr>
-        <w:t>«Добавить в желаемое»</w:t>
-      </w:r>
-      <w:r>
-        <w:rPr>
-          <w:lang w:val="ru-RU"/>
-        </w:rPr>
-        <w:t xml:space="preserve"> если товар на складе отсутствует. </w:t>
-      </w:r>
+        <w:ind w:firstLine="405"/>
+        <w:jc w:val="both"/>
+        <w:rPr>
+          <w:lang w:val="ru-RU"/>
+        </w:rPr>
+      </w:pPr>
     </w:p>
     <w:p>
       <w:pPr>

</xml_diff>